<commit_message>
*Hopefully* Line follower routine
Let's hope it works! xD
</commit_message>
<xml_diff>
--- a/ImpulseV1/Process Journal.docx
+++ b/ImpulseV1/Process Journal.docx
@@ -72,8 +72,20 @@
           <w:szCs w:val="19"/>
           <w:highlight w:val="white"/>
         </w:rPr>
-        <w:t>#define</w:t>
-      </w:r>
+        <w:t>#</w:t>
+      </w:r>
+      <w:proofErr w:type="gramStart"/>
+      <w:r>
+        <w:rPr>
+          <w:rFonts w:ascii="Consolas" w:hAnsi="Consolas" w:cs="Consolas"/>
+          <w:color w:val="0000FF"/>
+          <w:sz w:val="19"/>
+          <w:szCs w:val="19"/>
+          <w:highlight w:val="white"/>
+        </w:rPr>
+        <w:t>define</w:t>
+      </w:r>
+      <w:proofErr w:type="gramEnd"/>
       <w:r>
         <w:rPr>
           <w:rFonts w:ascii="Consolas" w:hAnsi="Consolas" w:cs="Consolas"/>
@@ -106,17 +118,51 @@
           <w:szCs w:val="19"/>
           <w:highlight w:val="white"/>
         </w:rPr>
-        <w:t>#define</w:t>
-      </w:r>
-      <w:r>
-        <w:rPr>
-          <w:rFonts w:ascii="Consolas" w:hAnsi="Consolas" w:cs="Consolas"/>
-          <w:color w:val="000000"/>
-          <w:sz w:val="19"/>
-          <w:szCs w:val="19"/>
-          <w:highlight w:val="white"/>
-        </w:rPr>
-        <w:t xml:space="preserve"> driveBack(x, y) (move(x, -abs(y), -abs(y), -abs(y), -abs(y)))</w:t>
+        <w:t>#</w:t>
+      </w:r>
+      <w:proofErr w:type="gramStart"/>
+      <w:r>
+        <w:rPr>
+          <w:rFonts w:ascii="Consolas" w:hAnsi="Consolas" w:cs="Consolas"/>
+          <w:color w:val="0000FF"/>
+          <w:sz w:val="19"/>
+          <w:szCs w:val="19"/>
+          <w:highlight w:val="white"/>
+        </w:rPr>
+        <w:t>define</w:t>
+      </w:r>
+      <w:proofErr w:type="gramEnd"/>
+      <w:r>
+        <w:rPr>
+          <w:rFonts w:ascii="Consolas" w:hAnsi="Consolas" w:cs="Consolas"/>
+          <w:color w:val="000000"/>
+          <w:sz w:val="19"/>
+          <w:szCs w:val="19"/>
+          <w:highlight w:val="white"/>
+        </w:rPr>
+        <w:t xml:space="preserve"> </w:t>
+      </w:r>
+      <w:proofErr w:type="spellStart"/>
+      <w:r>
+        <w:rPr>
+          <w:rFonts w:ascii="Consolas" w:hAnsi="Consolas" w:cs="Consolas"/>
+          <w:color w:val="000000"/>
+          <w:sz w:val="19"/>
+          <w:szCs w:val="19"/>
+          <w:highlight w:val="white"/>
+        </w:rPr>
+        <w:t>driveBack</w:t>
+      </w:r>
+      <w:proofErr w:type="spellEnd"/>
+      <w:r>
+        <w:rPr>
+          <w:rFonts w:ascii="Consolas" w:hAnsi="Consolas" w:cs="Consolas"/>
+          <w:color w:val="000000"/>
+          <w:sz w:val="19"/>
+          <w:szCs w:val="19"/>
+          <w:highlight w:val="white"/>
+        </w:rPr>
+        <w:t>(x, y) (move(x, -abs(y), -abs(y), -abs(y), -abs(y)))</w:t>
       </w:r>
     </w:p>
     <w:p>
@@ -140,28 +186,9 @@
           <w:szCs w:val="19"/>
           <w:highlight w:val="white"/>
         </w:rPr>
-        <w:t>#define</w:t>
-      </w:r>
-      <w:r>
-        <w:rPr>
-          <w:rFonts w:ascii="Consolas" w:hAnsi="Consolas" w:cs="Consolas"/>
-          <w:color w:val="000000"/>
-          <w:sz w:val="19"/>
-          <w:szCs w:val="19"/>
-          <w:highlight w:val="white"/>
-        </w:rPr>
-        <w:t xml:space="preserve"> turnLeft(x, y) (move(x, -abs(y), -abs(y), abs(y), abs(y))</w:t>
-      </w:r>
-    </w:p>
-    <w:p>
-      <w:pPr>
-        <w:rPr>
-          <w:rFonts w:ascii="Consolas" w:hAnsi="Consolas" w:cs="Consolas"/>
-          <w:color w:val="000000"/>
-          <w:sz w:val="19"/>
-          <w:szCs w:val="19"/>
-        </w:rPr>
-      </w:pPr>
+        <w:t>#</w:t>
+      </w:r>
+      <w:proofErr w:type="gramStart"/>
       <w:r>
         <w:rPr>
           <w:rFonts w:ascii="Consolas" w:hAnsi="Consolas" w:cs="Consolas"/>
@@ -170,17 +197,104 @@
           <w:szCs w:val="19"/>
           <w:highlight w:val="white"/>
         </w:rPr>
-        <w:t>#define</w:t>
-      </w:r>
-      <w:r>
-        <w:rPr>
-          <w:rFonts w:ascii="Consolas" w:hAnsi="Consolas" w:cs="Consolas"/>
-          <w:color w:val="000000"/>
-          <w:sz w:val="19"/>
-          <w:szCs w:val="19"/>
-          <w:highlight w:val="white"/>
-        </w:rPr>
-        <w:t xml:space="preserve"> turnRight(x, y) (move(x, abs(y), abs(y), -abs(y), -abs(y)))</w:t>
+        <w:t>define</w:t>
+      </w:r>
+      <w:proofErr w:type="gramEnd"/>
+      <w:r>
+        <w:rPr>
+          <w:rFonts w:ascii="Consolas" w:hAnsi="Consolas" w:cs="Consolas"/>
+          <w:color w:val="000000"/>
+          <w:sz w:val="19"/>
+          <w:szCs w:val="19"/>
+          <w:highlight w:val="white"/>
+        </w:rPr>
+        <w:t xml:space="preserve"> </w:t>
+      </w:r>
+      <w:proofErr w:type="spellStart"/>
+      <w:r>
+        <w:rPr>
+          <w:rFonts w:ascii="Consolas" w:hAnsi="Consolas" w:cs="Consolas"/>
+          <w:color w:val="000000"/>
+          <w:sz w:val="19"/>
+          <w:szCs w:val="19"/>
+          <w:highlight w:val="white"/>
+        </w:rPr>
+        <w:t>turnLeft</w:t>
+      </w:r>
+      <w:proofErr w:type="spellEnd"/>
+      <w:r>
+        <w:rPr>
+          <w:rFonts w:ascii="Consolas" w:hAnsi="Consolas" w:cs="Consolas"/>
+          <w:color w:val="000000"/>
+          <w:sz w:val="19"/>
+          <w:szCs w:val="19"/>
+          <w:highlight w:val="white"/>
+        </w:rPr>
+        <w:t>(x, y) (move(x, -abs(y), -abs(y), abs(y), abs(y))</w:t>
+      </w:r>
+    </w:p>
+    <w:p>
+      <w:pPr>
+        <w:rPr>
+          <w:rFonts w:ascii="Consolas" w:hAnsi="Consolas" w:cs="Consolas"/>
+          <w:color w:val="000000"/>
+          <w:sz w:val="19"/>
+          <w:szCs w:val="19"/>
+        </w:rPr>
+      </w:pPr>
+      <w:r>
+        <w:rPr>
+          <w:rFonts w:ascii="Consolas" w:hAnsi="Consolas" w:cs="Consolas"/>
+          <w:color w:val="0000FF"/>
+          <w:sz w:val="19"/>
+          <w:szCs w:val="19"/>
+          <w:highlight w:val="white"/>
+        </w:rPr>
+        <w:t>#</w:t>
+      </w:r>
+      <w:proofErr w:type="gramStart"/>
+      <w:r>
+        <w:rPr>
+          <w:rFonts w:ascii="Consolas" w:hAnsi="Consolas" w:cs="Consolas"/>
+          <w:color w:val="0000FF"/>
+          <w:sz w:val="19"/>
+          <w:szCs w:val="19"/>
+          <w:highlight w:val="white"/>
+        </w:rPr>
+        <w:t>define</w:t>
+      </w:r>
+      <w:proofErr w:type="gramEnd"/>
+      <w:r>
+        <w:rPr>
+          <w:rFonts w:ascii="Consolas" w:hAnsi="Consolas" w:cs="Consolas"/>
+          <w:color w:val="000000"/>
+          <w:sz w:val="19"/>
+          <w:szCs w:val="19"/>
+          <w:highlight w:val="white"/>
+        </w:rPr>
+        <w:t xml:space="preserve"> </w:t>
+      </w:r>
+      <w:proofErr w:type="spellStart"/>
+      <w:r>
+        <w:rPr>
+          <w:rFonts w:ascii="Consolas" w:hAnsi="Consolas" w:cs="Consolas"/>
+          <w:color w:val="000000"/>
+          <w:sz w:val="19"/>
+          <w:szCs w:val="19"/>
+          <w:highlight w:val="white"/>
+        </w:rPr>
+        <w:t>turnRight</w:t>
+      </w:r>
+      <w:proofErr w:type="spellEnd"/>
+      <w:r>
+        <w:rPr>
+          <w:rFonts w:ascii="Consolas" w:hAnsi="Consolas" w:cs="Consolas"/>
+          <w:color w:val="000000"/>
+          <w:sz w:val="19"/>
+          <w:szCs w:val="19"/>
+          <w:highlight w:val="white"/>
+        </w:rPr>
+        <w:t>(x, y) (move(x, abs(y), abs(y), -abs(y), -abs(y)))</w:t>
       </w:r>
     </w:p>
     <w:p>
@@ -203,7 +317,15 @@
     </w:p>
     <w:p>
       <w:r>
-        <w:t xml:space="preserve">There is now an arcade mode within the program, which means that you can switch driving control layouts with the push of a button. I also have programmed a cooldown timer, so that you have time to take your finger off the button before the button value is read again. </w:t>
+        <w:t xml:space="preserve">There is now an arcade mode within the program, which means that you can switch driving control layouts with the push of a button. I also have programmed a </w:t>
+      </w:r>
+      <w:proofErr w:type="spellStart"/>
+      <w:r>
+        <w:t>cooldown</w:t>
+      </w:r>
+      <w:proofErr w:type="spellEnd"/>
+      <w:r>
+        <w:t xml:space="preserve"> timer, so that you have time to take your finger off the button before the button value is read again. </w:t>
       </w:r>
     </w:p>
     <w:p/>
@@ -222,6 +344,311 @@
       <w:r>
         <w:t>Currently, the major functionality so far is a calibration method for calibrating the line sensors and finding the threshold between them for easy identification if the robot is currently not on the line.</w:t>
       </w:r>
+    </w:p>
+    <w:p/>
+    <w:p>
+      <w:pPr>
+        <w:pStyle w:val="Date"/>
+      </w:pPr>
+      <w:r>
+        <w:t>28/10/14</w:t>
+      </w:r>
+    </w:p>
+    <w:p>
+      <w:r>
+        <w:t xml:space="preserve">I have programmed the basic autonomous routine (or so I hope) that will make the robot follow a line (hopefully). Currently, the code is not executed during the autonomous routine, but rather at the press of a button on the controller in </w:t>
+      </w:r>
+      <w:proofErr w:type="spellStart"/>
+      <w:r>
+        <w:t>usercontrol.c</w:t>
+      </w:r>
+      <w:proofErr w:type="spellEnd"/>
+      <w:r>
+        <w:t>. The while loop is quite simple, here it is below for reference:</w:t>
+      </w:r>
+    </w:p>
+    <w:p>
+      <w:pPr>
+        <w:autoSpaceDE w:val="0"/>
+        <w:autoSpaceDN w:val="0"/>
+        <w:adjustRightInd w:val="0"/>
+        <w:rPr>
+          <w:rFonts w:ascii="Consolas" w:hAnsi="Consolas" w:cs="Consolas"/>
+          <w:color w:val="000000"/>
+          <w:sz w:val="19"/>
+          <w:szCs w:val="19"/>
+          <w:highlight w:val="white"/>
+        </w:rPr>
+      </w:pPr>
+      <w:proofErr w:type="gramStart"/>
+      <w:r>
+        <w:rPr>
+          <w:rFonts w:ascii="Consolas" w:hAnsi="Consolas" w:cs="Consolas"/>
+          <w:color w:val="0000FF"/>
+          <w:sz w:val="19"/>
+          <w:szCs w:val="19"/>
+          <w:highlight w:val="white"/>
+        </w:rPr>
+        <w:t>if</w:t>
+      </w:r>
+      <w:proofErr w:type="gramEnd"/>
+      <w:r>
+        <w:rPr>
+          <w:rFonts w:ascii="Consolas" w:hAnsi="Consolas" w:cs="Consolas"/>
+          <w:color w:val="000000"/>
+          <w:sz w:val="19"/>
+          <w:szCs w:val="19"/>
+          <w:highlight w:val="white"/>
+        </w:rPr>
+        <w:t xml:space="preserve"> (</w:t>
+      </w:r>
+      <w:proofErr w:type="spellStart"/>
+      <w:r>
+        <w:rPr>
+          <w:rFonts w:ascii="Consolas" w:hAnsi="Consolas" w:cs="Consolas"/>
+          <w:color w:val="000000"/>
+          <w:sz w:val="19"/>
+          <w:szCs w:val="19"/>
+          <w:highlight w:val="white"/>
+        </w:rPr>
+        <w:t>isValid</w:t>
+      </w:r>
+      <w:proofErr w:type="spellEnd"/>
+      <w:r>
+        <w:rPr>
+          <w:rFonts w:ascii="Consolas" w:hAnsi="Consolas" w:cs="Consolas"/>
+          <w:color w:val="000000"/>
+          <w:sz w:val="19"/>
+          <w:szCs w:val="19"/>
+          <w:highlight w:val="white"/>
+        </w:rPr>
+        <w:t>())</w:t>
+      </w:r>
+    </w:p>
+    <w:p>
+      <w:pPr>
+        <w:autoSpaceDE w:val="0"/>
+        <w:autoSpaceDN w:val="0"/>
+        <w:adjustRightInd w:val="0"/>
+        <w:rPr>
+          <w:rFonts w:ascii="Consolas" w:hAnsi="Consolas" w:cs="Consolas"/>
+          <w:color w:val="000000"/>
+          <w:sz w:val="19"/>
+          <w:szCs w:val="19"/>
+          <w:highlight w:val="white"/>
+        </w:rPr>
+      </w:pPr>
+      <w:r>
+        <w:rPr>
+          <w:rFonts w:ascii="Consolas" w:hAnsi="Consolas" w:cs="Consolas"/>
+          <w:color w:val="000000"/>
+          <w:sz w:val="19"/>
+          <w:szCs w:val="19"/>
+          <w:highlight w:val="white"/>
+        </w:rPr>
+        <w:t>{</w:t>
+      </w:r>
+    </w:p>
+    <w:p>
+      <w:pPr>
+        <w:autoSpaceDE w:val="0"/>
+        <w:autoSpaceDN w:val="0"/>
+        <w:adjustRightInd w:val="0"/>
+        <w:ind w:firstLine="720"/>
+        <w:rPr>
+          <w:rFonts w:ascii="Consolas" w:hAnsi="Consolas" w:cs="Consolas"/>
+          <w:color w:val="000000"/>
+          <w:sz w:val="19"/>
+          <w:szCs w:val="19"/>
+          <w:highlight w:val="white"/>
+        </w:rPr>
+      </w:pPr>
+      <w:proofErr w:type="gramStart"/>
+      <w:r>
+        <w:rPr>
+          <w:rFonts w:ascii="Consolas" w:hAnsi="Consolas" w:cs="Consolas"/>
+          <w:color w:val="000000"/>
+          <w:sz w:val="19"/>
+          <w:szCs w:val="19"/>
+          <w:highlight w:val="white"/>
+        </w:rPr>
+        <w:t>drive(</w:t>
+      </w:r>
+      <w:proofErr w:type="gramEnd"/>
+      <w:r>
+        <w:rPr>
+          <w:rFonts w:ascii="Consolas" w:hAnsi="Consolas" w:cs="Consolas"/>
+          <w:color w:val="000000"/>
+          <w:sz w:val="19"/>
+          <w:szCs w:val="19"/>
+          <w:highlight w:val="white"/>
+        </w:rPr>
+        <w:t>10, 127);</w:t>
+      </w:r>
+    </w:p>
+    <w:p>
+      <w:pPr>
+        <w:autoSpaceDE w:val="0"/>
+        <w:autoSpaceDN w:val="0"/>
+        <w:adjustRightInd w:val="0"/>
+        <w:rPr>
+          <w:rFonts w:ascii="Consolas" w:hAnsi="Consolas" w:cs="Consolas"/>
+          <w:color w:val="000000"/>
+          <w:sz w:val="19"/>
+          <w:szCs w:val="19"/>
+          <w:highlight w:val="white"/>
+        </w:rPr>
+      </w:pPr>
+      <w:r>
+        <w:rPr>
+          <w:rFonts w:ascii="Consolas" w:hAnsi="Consolas" w:cs="Consolas"/>
+          <w:color w:val="000000"/>
+          <w:sz w:val="19"/>
+          <w:szCs w:val="19"/>
+          <w:highlight w:val="white"/>
+        </w:rPr>
+        <w:t>}</w:t>
+      </w:r>
+    </w:p>
+    <w:p>
+      <w:pPr>
+        <w:autoSpaceDE w:val="0"/>
+        <w:autoSpaceDN w:val="0"/>
+        <w:adjustRightInd w:val="0"/>
+        <w:rPr>
+          <w:rFonts w:ascii="Consolas" w:hAnsi="Consolas" w:cs="Consolas"/>
+          <w:color w:val="000000"/>
+          <w:sz w:val="19"/>
+          <w:szCs w:val="19"/>
+          <w:highlight w:val="white"/>
+        </w:rPr>
+      </w:pPr>
+      <w:proofErr w:type="gramStart"/>
+      <w:r>
+        <w:rPr>
+          <w:rFonts w:ascii="Consolas" w:hAnsi="Consolas" w:cs="Consolas"/>
+          <w:color w:val="0000FF"/>
+          <w:sz w:val="19"/>
+          <w:szCs w:val="19"/>
+          <w:highlight w:val="white"/>
+        </w:rPr>
+        <w:t>else</w:t>
+      </w:r>
+      <w:proofErr w:type="gramEnd"/>
+    </w:p>
+    <w:p>
+      <w:pPr>
+        <w:autoSpaceDE w:val="0"/>
+        <w:autoSpaceDN w:val="0"/>
+        <w:adjustRightInd w:val="0"/>
+        <w:rPr>
+          <w:rFonts w:ascii="Consolas" w:hAnsi="Consolas" w:cs="Consolas"/>
+          <w:color w:val="000000"/>
+          <w:sz w:val="19"/>
+          <w:szCs w:val="19"/>
+          <w:highlight w:val="white"/>
+        </w:rPr>
+      </w:pPr>
+      <w:r>
+        <w:rPr>
+          <w:rFonts w:ascii="Consolas" w:hAnsi="Consolas" w:cs="Consolas"/>
+          <w:color w:val="000000"/>
+          <w:sz w:val="19"/>
+          <w:szCs w:val="19"/>
+          <w:highlight w:val="white"/>
+        </w:rPr>
+        <w:t>{</w:t>
+      </w:r>
+    </w:p>
+    <w:p>
+      <w:pPr>
+        <w:autoSpaceDE w:val="0"/>
+        <w:autoSpaceDN w:val="0"/>
+        <w:adjustRightInd w:val="0"/>
+        <w:rPr>
+          <w:rFonts w:ascii="Consolas" w:hAnsi="Consolas" w:cs="Consolas"/>
+          <w:color w:val="000000"/>
+          <w:sz w:val="19"/>
+          <w:szCs w:val="19"/>
+          <w:highlight w:val="white"/>
+        </w:rPr>
+      </w:pPr>
+      <w:r>
+        <w:rPr>
+          <w:rFonts w:ascii="Consolas" w:hAnsi="Consolas" w:cs="Consolas"/>
+          <w:color w:val="000000"/>
+          <w:sz w:val="19"/>
+          <w:szCs w:val="19"/>
+          <w:highlight w:val="white"/>
+        </w:rPr>
+        <w:tab/>
+      </w:r>
+      <w:proofErr w:type="spellStart"/>
+      <w:proofErr w:type="gramStart"/>
+      <w:r>
+        <w:rPr>
+          <w:rFonts w:ascii="Consolas" w:hAnsi="Consolas" w:cs="Consolas"/>
+          <w:color w:val="000000"/>
+          <w:sz w:val="19"/>
+          <w:szCs w:val="19"/>
+          <w:highlight w:val="white"/>
+        </w:rPr>
+        <w:t>correctRobot</w:t>
+      </w:r>
+      <w:proofErr w:type="spellEnd"/>
+      <w:r>
+        <w:rPr>
+          <w:rFonts w:ascii="Consolas" w:hAnsi="Consolas" w:cs="Consolas"/>
+          <w:color w:val="000000"/>
+          <w:sz w:val="19"/>
+          <w:szCs w:val="19"/>
+          <w:highlight w:val="white"/>
+        </w:rPr>
+        <w:t>(</w:t>
+      </w:r>
+      <w:proofErr w:type="gramEnd"/>
+      <w:r>
+        <w:rPr>
+          <w:rFonts w:ascii="Consolas" w:hAnsi="Consolas" w:cs="Consolas"/>
+          <w:color w:val="000000"/>
+          <w:sz w:val="19"/>
+          <w:szCs w:val="19"/>
+          <w:highlight w:val="white"/>
+        </w:rPr>
+        <w:t>);</w:t>
+      </w:r>
+    </w:p>
+    <w:p>
+      <w:pPr>
+        <w:rPr>
+          <w:rFonts w:ascii="Consolas" w:hAnsi="Consolas" w:cs="Consolas"/>
+          <w:color w:val="000000"/>
+          <w:sz w:val="19"/>
+          <w:szCs w:val="19"/>
+        </w:rPr>
+      </w:pPr>
+      <w:r>
+        <w:rPr>
+          <w:rFonts w:ascii="Consolas" w:hAnsi="Consolas" w:cs="Consolas"/>
+          <w:color w:val="000000"/>
+          <w:sz w:val="19"/>
+          <w:szCs w:val="19"/>
+          <w:highlight w:val="white"/>
+        </w:rPr>
+        <w:t>}</w:t>
+      </w:r>
+    </w:p>
+    <w:p>
+      <w:pPr>
+        <w:rPr>
+          <w:rFonts w:ascii="Consolas" w:hAnsi="Consolas" w:cs="Consolas"/>
+          <w:color w:val="000000"/>
+          <w:sz w:val="19"/>
+          <w:szCs w:val="19"/>
+        </w:rPr>
+      </w:pPr>
+    </w:p>
+    <w:p>
       <w:bookmarkStart w:id="0" w:name="_GoBack"/>
       <w:bookmarkEnd w:id="0"/>
     </w:p>

</xml_diff>